<commit_message>
DC : Preso Video
</commit_message>
<xml_diff>
--- a/presentation/Dave Notes/Dave Notes.docx
+++ b/presentation/Dave Notes/Dave Notes.docx
@@ -107,7 +107,7 @@
                 <w:color w:val="000000"/>
                 <w:lang w:eastAsia="en-ZA"/>
               </w:rPr>
-              <w:t xml:space="preserve">Hi, my name is Dave. </w:t>
+              <w:t>Hi everyone, Dave here. I’ll be talking about my role in Group Project as well as looking at the approach, design, tools and technologies used.</w:t>
             </w:r>
           </w:p>
           <w:p>
@@ -221,6 +221,15 @@
                 <w:u w:val="single"/>
                 <w:lang w:eastAsia="en-ZA"/>
               </w:rPr>
+              <w:t xml:space="preserve">With regards to </w:t>
+            </w:r>
+            <w:r>
+              <w:rPr>
+                <w:rFonts w:ascii="Calibri" w:eastAsia="Times New Roman" w:hAnsi="Calibri" w:cs="Times New Roman"/>
+                <w:color w:val="000000"/>
+                <w:u w:val="single"/>
+                <w:lang w:eastAsia="en-ZA"/>
+              </w:rPr>
               <w:t>Tools &amp; Tech:</w:t>
             </w:r>
           </w:p>
@@ -405,7 +414,23 @@
                 <w:color w:val="000000"/>
                 <w:lang w:eastAsia="en-ZA"/>
               </w:rPr>
-              <w:t>The MVC pattern was also applied in building the supporting dashboard components such as the index page and criteria view as both of these supporting components required a data model, View and some controlling logic.</w:t>
+              <w:t xml:space="preserve">The MVC pattern was also applied in building the supporting dashboard components such as the </w:t>
+            </w:r>
+            <w:r>
+              <w:rPr>
+                <w:rFonts w:ascii="Calibri" w:eastAsia="Times New Roman" w:hAnsi="Calibri" w:cs="Times New Roman"/>
+                <w:color w:val="000000"/>
+                <w:lang w:eastAsia="en-ZA"/>
+              </w:rPr>
+              <w:t>dashboard</w:t>
+            </w:r>
+            <w:r>
+              <w:rPr>
+                <w:rFonts w:ascii="Calibri" w:eastAsia="Times New Roman" w:hAnsi="Calibri" w:cs="Times New Roman"/>
+                <w:color w:val="000000"/>
+                <w:lang w:eastAsia="en-ZA"/>
+              </w:rPr>
+              <w:t xml:space="preserve"> page and criteria view as both of these supporting components required a data model, View and some controlling logic.</w:t>
             </w:r>
           </w:p>
         </w:tc>
@@ -452,25 +477,57 @@
                 <w:color w:val="000000"/>
                 <w:lang w:eastAsia="en-ZA"/>
               </w:rPr>
-              <w:t>The Dashboard View takes on a configuration model containing information around the graphs and their corresponding controller methods data models.</w:t>
-            </w:r>
-          </w:p>
-          <w:p>
-            <w:pPr>
-              <w:spacing w:after="0" w:line="240" w:lineRule="auto"/>
-              <w:rPr>
-                <w:rFonts w:ascii="Calibri" w:eastAsia="Times New Roman" w:hAnsi="Calibri" w:cs="Times New Roman"/>
-                <w:color w:val="000000"/>
-                <w:lang w:eastAsia="en-ZA"/>
-              </w:rPr>
-            </w:pPr>
-            <w:r>
-              <w:rPr>
-                <w:rFonts w:ascii="Calibri" w:eastAsia="Times New Roman" w:hAnsi="Calibri" w:cs="Times New Roman"/>
-                <w:color w:val="000000"/>
-                <w:lang w:eastAsia="en-ZA"/>
-              </w:rPr>
-              <w:t>Each controller method returned a specific data model which is simply a static JSON file produced by the Data Transformation component.</w:t>
+              <w:t xml:space="preserve">The Dashboard View takes on a configuration model containing information around the graphs and their corresponding controller methods </w:t>
+            </w:r>
+            <w:r>
+              <w:rPr>
+                <w:rFonts w:ascii="Calibri" w:eastAsia="Times New Roman" w:hAnsi="Calibri" w:cs="Times New Roman"/>
+                <w:color w:val="000000"/>
+                <w:lang w:eastAsia="en-ZA"/>
+              </w:rPr>
+              <w:t xml:space="preserve">and </w:t>
+            </w:r>
+            <w:r>
+              <w:rPr>
+                <w:rFonts w:ascii="Calibri" w:eastAsia="Times New Roman" w:hAnsi="Calibri" w:cs="Times New Roman"/>
+                <w:color w:val="000000"/>
+                <w:lang w:eastAsia="en-ZA"/>
+              </w:rPr>
+              <w:t>data models.</w:t>
+            </w:r>
+          </w:p>
+          <w:p>
+            <w:pPr>
+              <w:spacing w:after="0" w:line="240" w:lineRule="auto"/>
+              <w:rPr>
+                <w:rFonts w:ascii="Calibri" w:eastAsia="Times New Roman" w:hAnsi="Calibri" w:cs="Times New Roman"/>
+                <w:color w:val="000000"/>
+                <w:lang w:eastAsia="en-ZA"/>
+              </w:rPr>
+            </w:pPr>
+            <w:r>
+              <w:rPr>
+                <w:rFonts w:ascii="Calibri" w:eastAsia="Times New Roman" w:hAnsi="Calibri" w:cs="Times New Roman"/>
+                <w:color w:val="000000"/>
+                <w:lang w:eastAsia="en-ZA"/>
+              </w:rPr>
+              <w:t xml:space="preserve">Each controller method returned a specific data model which is simply </w:t>
+            </w:r>
+            <w:r>
+              <w:rPr>
+                <w:rFonts w:ascii="Calibri" w:eastAsia="Times New Roman" w:hAnsi="Calibri" w:cs="Times New Roman"/>
+                <w:color w:val="000000"/>
+                <w:lang w:eastAsia="en-ZA"/>
+              </w:rPr>
+              <w:t xml:space="preserve">extracted from a </w:t>
+            </w:r>
+            <w:r>
+              <w:rPr>
+                <w:rFonts w:ascii="Calibri" w:eastAsia="Times New Roman" w:hAnsi="Calibri" w:cs="Times New Roman"/>
+                <w:color w:val="000000"/>
+                <w:lang w:eastAsia="en-ZA"/>
+              </w:rPr>
+              <w:t>static JSON file produced by the Data Transformation component.</w:t>
             </w:r>
           </w:p>
         </w:tc>
@@ -610,6 +667,66 @@
           <w:u w:val="single"/>
           <w:lang w:eastAsia="en-ZA"/>
         </w:rPr>
+        <w:t>In closing:</w:t>
+      </w:r>
+    </w:p>
+    <w:p>
+      <w:pPr>
+        <w:spacing w:after="0" w:line="240" w:lineRule="auto"/>
+        <w:rPr>
+          <w:rFonts w:ascii="Calibri" w:eastAsia="Times New Roman" w:hAnsi="Calibri" w:cs="Times New Roman"/>
+          <w:color w:val="000000"/>
+          <w:lang w:eastAsia="en-ZA"/>
+        </w:rPr>
+      </w:pPr>
+      <w:r>
+        <w:rPr>
+          <w:rFonts w:ascii="Calibri" w:eastAsia="Times New Roman" w:hAnsi="Calibri" w:cs="Times New Roman"/>
+          <w:color w:val="000000"/>
+          <w:lang w:eastAsia="en-ZA"/>
+        </w:rPr>
+        <w:t xml:space="preserve">That’s </w:t>
+      </w:r>
+      <w:r>
+        <w:rPr>
+          <w:rFonts w:ascii="Calibri" w:eastAsia="Times New Roman" w:hAnsi="Calibri" w:cs="Times New Roman"/>
+          <w:color w:val="000000"/>
+          <w:lang w:eastAsia="en-ZA"/>
+        </w:rPr>
+        <w:t>it for me, I hope you enjoy the demo.</w:t>
+      </w:r>
+      <w:bookmarkStart w:id="0" w:name="_GoBack"/>
+      <w:bookmarkEnd w:id="0"/>
+    </w:p>
+    <w:p>
+      <w:pPr>
+        <w:spacing w:after="0" w:line="240" w:lineRule="auto"/>
+        <w:rPr>
+          <w:rFonts w:ascii="Calibri" w:eastAsia="Times New Roman" w:hAnsi="Calibri" w:cs="Times New Roman"/>
+          <w:color w:val="000000"/>
+          <w:u w:val="single"/>
+          <w:lang w:eastAsia="en-ZA"/>
+        </w:rPr>
+      </w:pPr>
+    </w:p>
+    <w:p>
+      <w:pPr>
+        <w:spacing w:after="0" w:line="240" w:lineRule="auto"/>
+        <w:rPr>
+          <w:rFonts w:ascii="Calibri" w:eastAsia="Times New Roman" w:hAnsi="Calibri" w:cs="Times New Roman"/>
+          <w:color w:val="000000"/>
+          <w:u w:val="single"/>
+          <w:lang w:eastAsia="en-ZA"/>
+        </w:rPr>
+      </w:pPr>
+      <w:r>
+        <w:rPr>
+          <w:rFonts w:ascii="Calibri" w:eastAsia="Times New Roman" w:hAnsi="Calibri" w:cs="Times New Roman"/>
+          <w:color w:val="000000"/>
+          <w:u w:val="single"/>
+          <w:lang w:eastAsia="en-ZA"/>
+        </w:rPr>
+        <w:lastRenderedPageBreak/>
         <w:t>Conclusion:</w:t>
       </w:r>
     </w:p>
@@ -647,10 +764,14 @@
         <w:t xml:space="preserve"> software licenses. We have proven that Big Data project can effectively be developed and executed on entry-level, affordable hardware using mostly open source/free-ware software and IDEs. All made possible by the FOS community.</w:t>
       </w:r>
     </w:p>
-    <w:p>
-      <w:bookmarkStart w:id="0" w:name="_GoBack"/>
-      <w:bookmarkEnd w:id="0"/>
-    </w:p>
+    <w:p/>
+    <w:p/>
+    <w:p/>
+    <w:p/>
+    <w:p/>
+    <w:p/>
+    <w:p/>
+    <w:p/>
     <w:sectPr>
       <w:pgSz w:w="11906" w:h="16838"/>
       <w:pgMar w:top="1440" w:right="1440" w:bottom="1440" w:left="1440" w:header="708" w:footer="708" w:gutter="0"/>

</xml_diff>